<commit_message>
Add fifth person about our team
</commit_message>
<xml_diff>
--- a/team/бланка за участие в конкурса.docx
+++ b/team/бланка за участие в конкурса.docx
@@ -613,8 +613,16 @@
               <w:spacing w:after="160" w:line="259" w:lineRule="auto"/>
               <w:rPr>
                 <w:rFonts w:ascii="Calibri" w:eastAsia="Calibri" w:hAnsi="Calibri" w:cs="Calibri"/>
-              </w:rPr>
-            </w:pPr>
+                <w:lang w:val="bg-BG"/>
+              </w:rPr>
+            </w:pPr>
+            <w:r>
+              <w:rPr>
+                <w:rFonts w:ascii="Calibri" w:eastAsia="Calibri" w:hAnsi="Calibri" w:cs="Calibri"/>
+                <w:lang w:val="bg-BG"/>
+              </w:rPr>
+              <w:t>Николай Траков</w:t>
+            </w:r>
           </w:p>
         </w:tc>
         <w:tc>
@@ -634,8 +642,16 @@
               <w:spacing w:line="240" w:lineRule="auto"/>
               <w:rPr>
                 <w:rFonts w:ascii="Calibri" w:eastAsia="Calibri" w:hAnsi="Calibri" w:cs="Calibri"/>
-              </w:rPr>
-            </w:pPr>
+                <w:lang w:val="bg-BG"/>
+              </w:rPr>
+            </w:pPr>
+            <w:r>
+              <w:rPr>
+                <w:rFonts w:ascii="Calibri" w:eastAsia="Calibri" w:hAnsi="Calibri" w:cs="Calibri"/>
+                <w:lang w:val="bg-BG"/>
+              </w:rPr>
+              <w:t>2001321050</w:t>
+            </w:r>
           </w:p>
         </w:tc>
       </w:tr>

</xml_diff>